<commit_message>
cleaned up some code, added coupons
</commit_message>
<xml_diff>
--- a/wsp0312_lechner_usertest.docx
+++ b/wsp0312_lechner_usertest.docx
@@ -29,37 +29,65 @@
         <w:rPr>
           <w:rStyle w:val="SubtleEmphasis"/>
         </w:rPr>
-        <w:t>Provide constructive and honest feedback about your experience while visiting the website.  Clink the link below to access the site and begin the usability testing process:</w:t>
-      </w:r>
-    </w:p>
-    <w:p>
-      <w:pPr>
+        <w:t>Provide constructive and honest feedback about your experience while visiting the website.</w:t>
+      </w:r>
+      <w:r>
         <w:rPr>
-          <w:i/>
-          <w:iCs/>
-          <w:color w:val="808080" w:themeColor="text1" w:themeTint="7F"/>
+          <w:rStyle w:val="SubtleEmphasis"/>
+        </w:rPr>
+        <w:t xml:space="preserve"> </w:t>
+      </w:r>
+      <w:bookmarkStart w:id="0" w:name="_GoBack"/>
+      <w:bookmarkEnd w:id="0"/>
+      <w:r>
+        <w:rPr>
+          <w:rStyle w:val="SubtleEmphasis"/>
+        </w:rPr>
+        <w:t xml:space="preserve"> </w:t>
+      </w:r>
+      <w:r>
+        <w:rPr>
+          <w:rStyle w:val="SubtleEmphasis"/>
+        </w:rPr>
+        <w:t>Firefox is the preferred browser to view the website.</w:t>
+      </w:r>
+      <w:r>
+        <w:rPr>
+          <w:rStyle w:val="SubtleEmphasis"/>
+        </w:rPr>
+        <w:t xml:space="preserve"> </w:t>
+      </w:r>
+      <w:r>
+        <w:rPr>
+          <w:rStyle w:val="SubtleEmphasis"/>
+        </w:rPr>
+        <w:t xml:space="preserve"> Clic</w:t>
+      </w:r>
+      <w:r>
+        <w:rPr>
+          <w:rStyle w:val="SubtleEmphasis"/>
+        </w:rPr>
+        <w:t>k the link below to access the site and begin the usability testing process:</w:t>
+      </w:r>
+    </w:p>
+    <w:p>
+      <w:pPr>
+        <w:pStyle w:val="Heading1"/>
+        <w:rPr>
+          <w:rStyle w:val="SubtleEmphasis"/>
+          <w:i w:val="0"/>
+          <w:iCs w:val="0"/>
         </w:rPr>
       </w:pPr>
       <w:hyperlink r:id="rId9" w:history="1">
         <w:r>
           <w:rPr>
             <w:rStyle w:val="Hyperlink"/>
+            <w:rFonts w:asciiTheme="minorHAnsi" w:eastAsiaTheme="minorEastAsia" w:hAnsiTheme="minorHAnsi" w:cstheme="minorBidi"/>
+            <w:sz w:val="24"/>
+            <w:szCs w:val="24"/>
           </w:rPr>
-          <w:t>Dlechner.github.com/</w:t>
-        </w:r>
-        <w:proofErr w:type="spellStart"/>
-        <w:r>
-          <w:rPr>
-            <w:rStyle w:val="Hyperlink"/>
-          </w:rPr>
-          <w:t>wsp</w:t>
-        </w:r>
-        <w:proofErr w:type="spellEnd"/>
-        <w:r>
-          <w:rPr>
-            <w:rStyle w:val="Hyperlink"/>
-          </w:rPr>
-          <w:t>/index.html</w:t>
+          <w:t>http://dlechner.github.com/wsp/index.html</w:t>
         </w:r>
       </w:hyperlink>
     </w:p>
@@ -137,8 +165,6 @@
       <w:r>
         <w:t>pages work? (Home, Xbox 360</w:t>
       </w:r>
-      <w:bookmarkStart w:id="0" w:name="_GoBack"/>
-      <w:bookmarkEnd w:id="0"/>
       <w:r>
         <w:t>, Contact us)</w:t>
       </w:r>
@@ -242,6 +268,7 @@
         </w:numPr>
       </w:pPr>
       <w:r>
+        <w:lastRenderedPageBreak/>
         <w:t xml:space="preserve">Go to the “Contact Us” page.  </w:t>
       </w:r>
       <w:r>
@@ -258,7 +285,6 @@
         </w:numPr>
       </w:pPr>
       <w:r>
-        <w:lastRenderedPageBreak/>
         <w:t>Please give me your initial impressions about the layout and design of this page by choosing one of the following options:</w:t>
       </w:r>
     </w:p>
@@ -960,6 +986,18 @@
     <w:uiPriority w:val="99"/>
     <w:rsid w:val="007336FA"/>
   </w:style>
+  <w:style w:type="character" w:styleId="FollowedHyperlink">
+    <w:name w:val="FollowedHyperlink"/>
+    <w:basedOn w:val="DefaultParagraphFont"/>
+    <w:uiPriority w:val="99"/>
+    <w:semiHidden/>
+    <w:unhideWhenUsed/>
+    <w:rsid w:val="005F509D"/>
+    <w:rPr>
+      <w:color w:val="800080" w:themeColor="followedHyperlink"/>
+      <w:u w:val="single"/>
+    </w:rPr>
+  </w:style>
 </w:styles>
 </file>
 
@@ -1336,6 +1374,18 @@
     <w:link w:val="Footer"/>
     <w:uiPriority w:val="99"/>
     <w:rsid w:val="007336FA"/>
+  </w:style>
+  <w:style w:type="character" w:styleId="FollowedHyperlink">
+    <w:name w:val="FollowedHyperlink"/>
+    <w:basedOn w:val="DefaultParagraphFont"/>
+    <w:uiPriority w:val="99"/>
+    <w:semiHidden/>
+    <w:unhideWhenUsed/>
+    <w:rsid w:val="005F509D"/>
+    <w:rPr>
+      <w:color w:val="800080" w:themeColor="followedHyperlink"/>
+      <w:u w:val="single"/>
+    </w:rPr>
   </w:style>
 </w:styles>
 </file>
@@ -1665,7 +1715,7 @@
 </file>
 
 <file path=customXml/itemProps1.xml><?xml version="1.0" encoding="utf-8"?>
-<ds:datastoreItem xmlns:ds="http://schemas.openxmlformats.org/officeDocument/2006/customXml" ds:itemID="{AF9515FA-18ED-FE44-B2CA-15E815AACA11}">
+<ds:datastoreItem xmlns:ds="http://schemas.openxmlformats.org/officeDocument/2006/customXml" ds:itemID="{6DD8C306-D413-A84C-886E-5D43BE052581}">
   <ds:schemaRefs>
     <ds:schemaRef ds:uri="http://schemas.openxmlformats.org/officeDocument/2006/bibliography"/>
   </ds:schemaRefs>

</xml_diff>